<commit_message>
inial commit to project
</commit_message>
<xml_diff>
--- a/OneDrive/Desktop/UDEMY/UDMEY-Capstone Projects/CAPSTONE PROJECT/CapstoneProject-MyMoviePlan-main/MyMoviePlanwritteup.docx
+++ b/OneDrive/Desktop/UDEMY/UDMEY-Capstone Projects/CAPSTONE PROJECT/CapstoneProject-MyMoviePlan-main/MyMoviePlanwritteup.docx
@@ -11,7 +11,7 @@
         <mc:AlternateContent>
           <mc:Choice Requires="wps">
             <w:drawing>
-              <wp:anchor distT="0" distB="0" distL="114300" distR="114300" simplePos="0" relativeHeight="251659264" behindDoc="0" locked="0" layoutInCell="1" allowOverlap="1" wp14:anchorId="624DEBBC" wp14:editId="748236FE">
+              <wp:anchor distT="0" distB="0" distL="114300" distR="114300" simplePos="0" relativeHeight="251659264" behindDoc="0" locked="0" layoutInCell="1" allowOverlap="1" wp14:anchorId="4AEB5092" wp14:editId="407ED239">
                 <wp:simplePos x="0" y="0"/>
                 <wp:positionH relativeFrom="column">
                   <wp:posOffset>-289560</wp:posOffset>
@@ -134,9 +134,6 @@
                         </w:txbxContent>
                       </wps:txbx>
                       <wps:bodyPr rot="0" spcFirstLastPara="0" vertOverflow="overflow" horzOverflow="overflow" vert="horz" wrap="square" lIns="91440" tIns="45720" rIns="91440" bIns="45720" numCol="1" spcCol="0" rtlCol="0" fromWordArt="0" anchor="ctr" anchorCtr="0" forceAA="0" compatLnSpc="1">
-                        <a:prstTxWarp prst="textNoShape">
-                          <a:avLst/>
-                        </a:prstTxWarp>
                         <a:noAutofit/>
                       </wps:bodyPr>
                     </wps:wsp>
@@ -147,7 +144,7 @@
           </mc:Choice>
           <mc:Fallback>
             <w:pict>
-              <v:rect w14:anchorId="624DEBBC" id="Rectangle 1" o:spid="_x0000_s1026" style="position:absolute;margin-left:-22.8pt;margin-top:-36pt;width:492.6pt;height:85.2pt;z-index:251659264;visibility:visible;mso-wrap-style:square;mso-wrap-distance-left:9pt;mso-wrap-distance-top:0;mso-wrap-distance-right:9pt;mso-wrap-distance-bottom:0;mso-position-horizontal:absolute;mso-position-horizontal-relative:text;mso-position-vertical:absolute;mso-position-vertical-relative:text;v-text-anchor:middle" o:gfxdata="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" fillcolor="white [3201]" strokecolor="#ed7d31 [3205]" strokeweight="1pt">
+              <v:rect w14:anchorId="4AEB5092" id="Rectangle 1" o:spid="_x0000_s1026" style="position:absolute;margin-left:-22.8pt;margin-top:-36pt;width:492.6pt;height:85.2pt;z-index:251659264;visibility:visible;mso-wrap-style:square;mso-wrap-distance-left:9pt;mso-wrap-distance-top:0;mso-wrap-distance-right:9pt;mso-wrap-distance-bottom:0;mso-position-horizontal:absolute;mso-position-horizontal-relative:text;mso-position-vertical:absolute;mso-position-vertical-relative:text;v-text-anchor:middle" o:gfxdata="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" fillcolor="white [3201]" strokecolor="#ed7d31 [3205]" strokeweight="1pt">
                 <v:textbox>
                   <w:txbxContent>
                     <w:p>
@@ -246,7 +243,7 @@
         <mc:AlternateContent>
           <mc:Choice Requires="wps">
             <w:drawing>
-              <wp:anchor distT="0" distB="0" distL="114300" distR="114300" simplePos="0" relativeHeight="251661312" behindDoc="0" locked="0" layoutInCell="1" allowOverlap="1" wp14:anchorId="03C970D9" wp14:editId="4C408595">
+              <wp:anchor distT="0" distB="0" distL="114300" distR="114300" simplePos="0" relativeHeight="251661312" behindDoc="0" locked="0" layoutInCell="1" allowOverlap="1" wp14:anchorId="5C539EBC" wp14:editId="0EFD7DD3">
                 <wp:simplePos x="0" y="0"/>
                 <wp:positionH relativeFrom="column">
                   <wp:posOffset>-480060</wp:posOffset>
@@ -271,7 +268,6 @@
                         <a:prstGeom prst="rect">
                           <a:avLst/>
                         </a:prstGeom>
-                        <a:ln/>
                       </wps:spPr>
                       <wps:style>
                         <a:lnRef idx="3">
@@ -367,43 +363,7 @@
                                 <w:sz w:val="24"/>
                                 <w:szCs w:val="24"/>
                               </w:rPr>
-                              <w:t>Developer Detail</w:t>
-                            </w:r>
-                            <w:r>
-                              <w:rPr>
-                                <w:rFonts w:ascii="Cambria" w:hAnsi="Cambria"/>
-                                <w:color w:val="FFFFFF"/>
-                                <w:sz w:val="24"/>
-                                <w:szCs w:val="24"/>
-                              </w:rPr>
-                              <w:t>s</w:t>
-                            </w:r>
-                            <w:r>
-                              <w:rPr>
-                                <w:rFonts w:ascii="Cambria" w:hAnsi="Cambria"/>
-                                <w:color w:val="FFFFFF"/>
-                                <w:sz w:val="24"/>
-                                <w:szCs w:val="24"/>
-                              </w:rPr>
-                              <w:t xml:space="preserve">: </w:t>
-                            </w:r>
-                            <w:r>
-                              <w:rPr>
-                                <w:rFonts w:ascii="Cambria" w:hAnsi="Cambria"/>
-                                <w:color w:val="FFFFFF"/>
-                                <w:sz w:val="24"/>
-                                <w:szCs w:val="24"/>
-                              </w:rPr>
-                              <w:t xml:space="preserve"> </w:t>
-                            </w:r>
-                            <w:r>
-                              <w:rPr>
-                                <w:rFonts w:ascii="Cambria" w:hAnsi="Cambria"/>
-                                <w:color w:val="FFFFFF"/>
-                                <w:sz w:val="24"/>
-                                <w:szCs w:val="24"/>
-                              </w:rPr>
-                              <w:t>Name: Ankita Tribhuvan</w:t>
+                              <w:t>Developer Details:  Name: Ankita Tribhuvan</w:t>
                             </w:r>
                           </w:p>
                           <w:p>
@@ -454,9 +414,10 @@
                                 <w:rFonts w:eastAsia="Cambria"/>
                                 <w:b/>
                                 <w:caps/>
-                                <w:color w:val="FFFFFF"/>
+                                <w:color w:val="0000FF"/>
                                 <w:sz w:val="28"/>
                                 <w:szCs w:val="28"/>
+                                <w:u w:val="single"/>
                               </w:rPr>
                             </w:pPr>
                             <w:r>
@@ -469,6 +430,33 @@
                                 <w:szCs w:val="28"/>
                               </w:rPr>
                               <w:t>Github LINK:</w:t>
+                            </w:r>
+                          </w:p>
+                          <w:p>
+                            <w:pPr>
+                              <w:spacing w:before="240" w:after="120"/>
+                              <w:outlineLvl w:val="0"/>
+                              <w:rPr>
+                                <w:rFonts w:eastAsia="Cambria"/>
+                                <w:b/>
+                                <w:caps/>
+                                <w:color w:val="0000FF"/>
+                                <w:sz w:val="28"/>
+                                <w:szCs w:val="28"/>
+                                <w:u w:val="single"/>
+                              </w:rPr>
+                            </w:pPr>
+                            <w:r>
+                              <w:rPr>
+                                <w:rFonts w:eastAsia="Cambria"/>
+                                <w:b/>
+                                <w:caps/>
+                                <w:color w:val="0000FF"/>
+                                <w:sz w:val="28"/>
+                                <w:szCs w:val="28"/>
+                                <w:u w:val="single"/>
+                              </w:rPr>
+                              <w:t>https://github.com/Ankita1011T/CAPSTONE-MyMoviePlan/tree/master</w:t>
                             </w:r>
                           </w:p>
                           <w:p>
@@ -495,27 +483,21 @@
                         </w:txbxContent>
                       </wps:txbx>
                       <wps:bodyPr rot="0" spcFirstLastPara="0" vertOverflow="overflow" horzOverflow="overflow" vert="horz" wrap="square" lIns="91440" tIns="45720" rIns="91440" bIns="45720" numCol="1" spcCol="0" rtlCol="0" fromWordArt="0" anchor="t" anchorCtr="0" forceAA="0" compatLnSpc="1">
-                        <a:prstTxWarp prst="textNoShape">
-                          <a:avLst/>
-                        </a:prstTxWarp>
                         <a:noAutofit/>
                       </wps:bodyPr>
                     </wps:wsp>
                   </a:graphicData>
                 </a:graphic>
-                <wp14:sizeRelV relativeFrom="margin">
-                  <wp14:pctHeight>0</wp14:pctHeight>
-                </wp14:sizeRelV>
               </wp:anchor>
             </w:drawing>
           </mc:Choice>
           <mc:Fallback>
             <w:pict>
-              <v:shapetype w14:anchorId="03C970D9" id="_x0000_t202" coordsize="21600,21600" o:spt="202" path="m,l,21600r21600,l21600,xe">
+              <v:shapetype w14:anchorId="5C539EBC" id="_x0000_t202" coordsize="21600,21600" o:spt="202" path="m,l,21600r21600,l21600,xe">
                 <v:stroke joinstyle="miter"/>
                 <v:path gradientshapeok="t" o:connecttype="rect"/>
               </v:shapetype>
-              <v:shape id="Text Box 4" o:spid="_x0000_s1027" type="#_x0000_t202" style="position:absolute;margin-left:-37.8pt;margin-top:336.65pt;width:525.6pt;height:220.8pt;z-index:251661312;visibility:visible;mso-wrap-style:square;mso-height-percent:0;mso-wrap-distance-left:9pt;mso-wrap-distance-top:0;mso-wrap-distance-right:9pt;mso-wrap-distance-bottom:0;mso-position-horizontal:absolute;mso-position-horizontal-relative:text;mso-position-vertical:absolute;mso-position-vertical-relative:text;mso-height-percent:0;mso-height-relative:margin;v-text-anchor:top" o:gfxdata="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" fillcolor="#ed7d31 [3205]" strokecolor="white [3201]" strokeweight="1.5pt">
+              <v:shape id="Text Box 4" o:spid="_x0000_s1027" type="#_x0000_t202" style="position:absolute;margin-left:-37.8pt;margin-top:336.65pt;width:525.6pt;height:220.8pt;z-index:251661312;visibility:visible;mso-wrap-style:square;mso-wrap-distance-left:9pt;mso-wrap-distance-top:0;mso-wrap-distance-right:9pt;mso-wrap-distance-bottom:0;mso-position-horizontal:absolute;mso-position-horizontal-relative:text;mso-position-vertical:absolute;mso-position-vertical-relative:text;v-text-anchor:top" o:gfxdata="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" fillcolor="#ed7d31 [3205]" strokecolor="white [3201]" strokeweight="1.5pt">
                 <v:textbox>
                   <w:txbxContent>
                     <w:p>
@@ -596,43 +578,7 @@
                           <w:sz w:val="24"/>
                           <w:szCs w:val="24"/>
                         </w:rPr>
-                        <w:t>Developer Detail</w:t>
-                      </w:r>
-                      <w:r>
-                        <w:rPr>
-                          <w:rFonts w:ascii="Cambria" w:hAnsi="Cambria"/>
-                          <w:color w:val="FFFFFF"/>
-                          <w:sz w:val="24"/>
-                          <w:szCs w:val="24"/>
-                        </w:rPr>
-                        <w:t>s</w:t>
-                      </w:r>
-                      <w:r>
-                        <w:rPr>
-                          <w:rFonts w:ascii="Cambria" w:hAnsi="Cambria"/>
-                          <w:color w:val="FFFFFF"/>
-                          <w:sz w:val="24"/>
-                          <w:szCs w:val="24"/>
-                        </w:rPr>
-                        <w:t xml:space="preserve">: </w:t>
-                      </w:r>
-                      <w:r>
-                        <w:rPr>
-                          <w:rFonts w:ascii="Cambria" w:hAnsi="Cambria"/>
-                          <w:color w:val="FFFFFF"/>
-                          <w:sz w:val="24"/>
-                          <w:szCs w:val="24"/>
-                        </w:rPr>
-                        <w:t xml:space="preserve"> </w:t>
-                      </w:r>
-                      <w:r>
-                        <w:rPr>
-                          <w:rFonts w:ascii="Cambria" w:hAnsi="Cambria"/>
-                          <w:color w:val="FFFFFF"/>
-                          <w:sz w:val="24"/>
-                          <w:szCs w:val="24"/>
-                        </w:rPr>
-                        <w:t>Name: Ankita Tribhuvan</w:t>
+                        <w:t>Developer Details:  Name: Ankita Tribhuvan</w:t>
                       </w:r>
                     </w:p>
                     <w:p>
@@ -683,9 +629,10 @@
                           <w:rFonts w:eastAsia="Cambria"/>
                           <w:b/>
                           <w:caps/>
-                          <w:color w:val="FFFFFF"/>
+                          <w:color w:val="0000FF"/>
                           <w:sz w:val="28"/>
                           <w:szCs w:val="28"/>
+                          <w:u w:val="single"/>
                         </w:rPr>
                       </w:pPr>
                       <w:r>
@@ -698,6 +645,33 @@
                           <w:szCs w:val="28"/>
                         </w:rPr>
                         <w:t>Github LINK:</w:t>
+                      </w:r>
+                    </w:p>
+                    <w:p>
+                      <w:pPr>
+                        <w:spacing w:before="240" w:after="120"/>
+                        <w:outlineLvl w:val="0"/>
+                        <w:rPr>
+                          <w:rFonts w:eastAsia="Cambria"/>
+                          <w:b/>
+                          <w:caps/>
+                          <w:color w:val="0000FF"/>
+                          <w:sz w:val="28"/>
+                          <w:szCs w:val="28"/>
+                          <w:u w:val="single"/>
+                        </w:rPr>
+                      </w:pPr>
+                      <w:r>
+                        <w:rPr>
+                          <w:rFonts w:eastAsia="Cambria"/>
+                          <w:b/>
+                          <w:caps/>
+                          <w:color w:val="0000FF"/>
+                          <w:sz w:val="28"/>
+                          <w:szCs w:val="28"/>
+                          <w:u w:val="single"/>
+                        </w:rPr>
+                        <w:t>https://github.com/Ankita1011T/CAPSTONE-MyMoviePlan/tree/master</w:t>
                       </w:r>
                     </w:p>
                     <w:p>
@@ -735,7 +709,7 @@
         <mc:AlternateContent>
           <mc:Choice Requires="wps">
             <w:drawing>
-              <wp:anchor distT="0" distB="0" distL="114300" distR="114300" simplePos="0" relativeHeight="251660288" behindDoc="0" locked="0" layoutInCell="1" allowOverlap="1" wp14:anchorId="4EB25FA6" wp14:editId="00BBDFEF">
+              <wp:anchor distT="0" distB="0" distL="114300" distR="114300" simplePos="0" relativeHeight="251660288" behindDoc="0" locked="0" layoutInCell="1" allowOverlap="1" wp14:anchorId="2DD0ADDE" wp14:editId="39AAE98D">
                 <wp:simplePos x="0" y="0"/>
                 <wp:positionH relativeFrom="column">
                   <wp:posOffset>1508760</wp:posOffset>
@@ -780,11 +754,6 @@
                                 <w:sz w:val="36"/>
                                 <w:szCs w:val="36"/>
                                 <w:lang w:val="en-US"/>
-                                <w14:textOutline w14:w="0" w14:cap="flat" w14:cmpd="sng" w14:algn="ctr">
-                                  <w14:noFill/>
-                                  <w14:prstDash w14:val="solid"/>
-                                  <w14:round/>
-                                </w14:textOutline>
                                 <w14:props3d w14:extrusionH="57150" w14:contourW="0" w14:prstMaterial="softEdge">
                                   <w14:bevelT w14:w="25400" w14:h="38100" w14:prst="circle"/>
                                 </w14:props3d>
@@ -798,11 +767,6 @@
                                 <w:sz w:val="36"/>
                                 <w:szCs w:val="36"/>
                                 <w:lang w:val="en-US"/>
-                                <w14:textOutline w14:w="0" w14:cap="flat" w14:cmpd="sng" w14:algn="ctr">
-                                  <w14:noFill/>
-                                  <w14:prstDash w14:val="solid"/>
-                                  <w14:round/>
-                                </w14:textOutline>
                                 <w14:props3d w14:extrusionH="57150" w14:contourW="0" w14:prstMaterial="softEdge">
                                   <w14:bevelT w14:w="25400" w14:h="38100" w14:prst="circle"/>
                                 </w14:props3d>
@@ -863,9 +827,6 @@
                         </w:txbxContent>
                       </wps:txbx>
                       <wps:bodyPr rot="0" spcFirstLastPara="0" vertOverflow="overflow" horzOverflow="overflow" vert="horz" wrap="square" lIns="91440" tIns="45720" rIns="91440" bIns="45720" numCol="1" spcCol="0" rtlCol="0" fromWordArt="0" anchor="t" anchorCtr="0" forceAA="0" compatLnSpc="1">
-                        <a:prstTxWarp prst="textNoShape">
-                          <a:avLst/>
-                        </a:prstTxWarp>
                         <a:noAutofit/>
                       </wps:bodyPr>
                     </wps:wsp>
@@ -876,7 +837,7 @@
           </mc:Choice>
           <mc:Fallback>
             <w:pict>
-              <v:shape w14:anchorId="4EB25FA6" id="Text Box 3" o:spid="_x0000_s1028" type="#_x0000_t202" style="position:absolute;margin-left:118.8pt;margin-top:71.45pt;width:231pt;height:80.4pt;z-index:251660288;visibility:visible;mso-wrap-style:square;mso-wrap-distance-left:9pt;mso-wrap-distance-top:0;mso-wrap-distance-right:9pt;mso-wrap-distance-bottom:0;mso-position-horizontal:absolute;mso-position-horizontal-relative:text;mso-position-vertical:absolute;mso-position-vertical-relative:text;v-text-anchor:top" o:gfxdata="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" fillcolor="white [3201]" strokeweight=".5pt">
+              <v:shape w14:anchorId="2DD0ADDE" id="Text Box 3" o:spid="_x0000_s1028" type="#_x0000_t202" style="position:absolute;margin-left:118.8pt;margin-top:71.45pt;width:231pt;height:80.4pt;z-index:251660288;visibility:visible;mso-wrap-style:square;mso-wrap-distance-left:9pt;mso-wrap-distance-top:0;mso-wrap-distance-right:9pt;mso-wrap-distance-bottom:0;mso-position-horizontal:absolute;mso-position-horizontal-relative:text;mso-position-vertical:absolute;mso-position-vertical-relative:text;v-text-anchor:top" o:gfxdata="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" fillcolor="white [3201]" strokeweight=".5pt">
                 <v:textbox>
                   <w:txbxContent>
                     <w:p>
@@ -888,11 +849,6 @@
                           <w:sz w:val="36"/>
                           <w:szCs w:val="36"/>
                           <w:lang w:val="en-US"/>
-                          <w14:textOutline w14:w="0" w14:cap="flat" w14:cmpd="sng" w14:algn="ctr">
-                            <w14:noFill/>
-                            <w14:prstDash w14:val="solid"/>
-                            <w14:round/>
-                          </w14:textOutline>
                           <w14:props3d w14:extrusionH="57150" w14:contourW="0" w14:prstMaterial="softEdge">
                             <w14:bevelT w14:w="25400" w14:h="38100" w14:prst="circle"/>
                           </w14:props3d>
@@ -906,11 +862,6 @@
                           <w:sz w:val="36"/>
                           <w:szCs w:val="36"/>
                           <w:lang w:val="en-US"/>
-                          <w14:textOutline w14:w="0" w14:cap="flat" w14:cmpd="sng" w14:algn="ctr">
-                            <w14:noFill/>
-                            <w14:prstDash w14:val="solid"/>
-                            <w14:round/>
-                          </w14:textOutline>
                           <w14:props3d w14:extrusionH="57150" w14:contourW="0" w14:prstMaterial="softEdge">
                             <w14:bevelT w14:w="25400" w14:h="38100" w14:prst="circle"/>
                           </w14:props3d>
@@ -980,7 +931,7 @@
           <w:noProof/>
         </w:rPr>
         <w:drawing>
-          <wp:inline distT="0" distB="0" distL="0" distR="0" wp14:anchorId="21988A70" wp14:editId="082CBC0D">
+          <wp:inline distT="0" distB="0" distL="0" distR="0" wp14:anchorId="6CCEA022" wp14:editId="4DE2375B">
             <wp:extent cx="5731510" cy="4107180"/>
             <wp:effectExtent l="0" t="0" r="2540" b="7620"/>
             <wp:docPr id="1234153053" name="Picture 2"/>
@@ -991,11 +942,13 @@
               <a:graphicData uri="http://schemas.openxmlformats.org/drawingml/2006/picture">
                 <pic:pic xmlns:pic="http://schemas.openxmlformats.org/drawingml/2006/picture">
                   <pic:nvPicPr>
-                    <pic:cNvPr id="1234153053" name="Picture 1234153053"/>
-                    <pic:cNvPicPr/>
+                    <pic:cNvPr id="1234153053" name="Picture 2"/>
+                    <pic:cNvPicPr>
+                      <a:picLocks noChangeAspect="1"/>
+                    </pic:cNvPicPr>
                   </pic:nvPicPr>
                   <pic:blipFill>
-                    <a:blip r:embed="rId7" cstate="print">
+                    <a:blip r:embed="rId8" cstate="print">
                       <a:extLst>
                         <a:ext uri="{28A0092B-C50C-407E-A947-70E740481C1C}">
                           <a14:useLocalDpi xmlns:a14="http://schemas.microsoft.com/office/drawing/2010/main" val="0"/>
@@ -1215,6 +1168,7 @@
           <w14:ligatures w14:val="none"/>
         </w:rPr>
       </w:pPr>
+      <w:proofErr w:type="spellStart"/>
       <w:r>
         <w:rPr>
           <w:rFonts w:ascii="Segoe UI" w:eastAsia="Times New Roman" w:hAnsi="Segoe UI" w:cs="Segoe UI"/>
@@ -1227,7 +1181,22 @@
           <w:lang w:eastAsia="en-IN" w:bidi="mr-IN"/>
           <w14:ligatures w14:val="none"/>
         </w:rPr>
-        <w:t>FrontDeskOfficer:</w:t>
+        <w:t>FrontDeskOfficer</w:t>
+      </w:r>
+      <w:proofErr w:type="spellEnd"/>
+      <w:r>
+        <w:rPr>
+          <w:rFonts w:ascii="Segoe UI" w:eastAsia="Times New Roman" w:hAnsi="Segoe UI" w:cs="Segoe UI"/>
+          <w:b/>
+          <w:bCs/>
+          <w:color w:val="F0F3F6"/>
+          <w:kern w:val="0"/>
+          <w:sz w:val="28"/>
+          <w:szCs w:val="28"/>
+          <w:lang w:eastAsia="en-IN" w:bidi="mr-IN"/>
+          <w14:ligatures w14:val="none"/>
+        </w:rPr>
+        <w:t>:</w:t>
       </w:r>
       <w:r>
         <w:rPr>
@@ -1284,31 +1253,7 @@
           <w:lang w:eastAsia="en-IN" w:bidi="mr-IN"/>
           <w14:ligatures w14:val="none"/>
         </w:rPr>
-        <w:t xml:space="preserve"> Can view movie schedules, </w:t>
-      </w:r>
-      <w:r>
-        <w:rPr>
-          <w:rFonts w:ascii="Segoe UI" w:eastAsia="Times New Roman" w:hAnsi="Segoe UI" w:cs="Segoe UI"/>
-          <w:color w:val="F0F3F6"/>
-          <w:kern w:val="0"/>
-          <w:sz w:val="28"/>
-          <w:szCs w:val="28"/>
-          <w:lang w:eastAsia="en-IN" w:bidi="mr-IN"/>
-          <w14:ligatures w14:val="none"/>
-        </w:rPr>
-        <w:t xml:space="preserve">and </w:t>
-      </w:r>
-      <w:r>
-        <w:rPr>
-          <w:rFonts w:ascii="Segoe UI" w:eastAsia="Times New Roman" w:hAnsi="Segoe UI" w:cs="Segoe UI"/>
-          <w:color w:val="F0F3F6"/>
-          <w:kern w:val="0"/>
-          <w:sz w:val="28"/>
-          <w:szCs w:val="28"/>
-          <w:lang w:eastAsia="en-IN" w:bidi="mr-IN"/>
-          <w14:ligatures w14:val="none"/>
-        </w:rPr>
-        <w:t>book, and cancel tickets.</w:t>
+        <w:t> Can view movie schedules, and book, and cancel tickets.</w:t>
       </w:r>
     </w:p>
     <w:p>
@@ -1353,55 +1298,7 @@
           <w:lang w:eastAsia="en-IN" w:bidi="mr-IN"/>
           <w14:ligatures w14:val="none"/>
         </w:rPr>
-        <w:t xml:space="preserve"> All guests can search </w:t>
-      </w:r>
-      <w:r>
-        <w:rPr>
-          <w:rFonts w:ascii="Segoe UI" w:eastAsia="Times New Roman" w:hAnsi="Segoe UI" w:cs="Segoe UI"/>
-          <w:color w:val="F0F3F6"/>
-          <w:kern w:val="0"/>
-          <w:sz w:val="28"/>
-          <w:szCs w:val="28"/>
-          <w:lang w:eastAsia="en-IN" w:bidi="mr-IN"/>
-          <w14:ligatures w14:val="none"/>
-        </w:rPr>
-        <w:t xml:space="preserve">for </w:t>
-      </w:r>
-      <w:r>
-        <w:rPr>
-          <w:rFonts w:ascii="Segoe UI" w:eastAsia="Times New Roman" w:hAnsi="Segoe UI" w:cs="Segoe UI"/>
-          <w:color w:val="F0F3F6"/>
-          <w:kern w:val="0"/>
-          <w:sz w:val="28"/>
-          <w:szCs w:val="28"/>
-          <w:lang w:eastAsia="en-IN" w:bidi="mr-IN"/>
-          <w14:ligatures w14:val="none"/>
-        </w:rPr>
-        <w:t xml:space="preserve">movies but to book seats they have to become registered </w:t>
-      </w:r>
-      <w:r>
-        <w:rPr>
-          <w:rFonts w:ascii="Segoe UI" w:eastAsia="Times New Roman" w:hAnsi="Segoe UI" w:cs="Segoe UI"/>
-          <w:color w:val="F0F3F6"/>
-          <w:kern w:val="0"/>
-          <w:sz w:val="28"/>
-          <w:szCs w:val="28"/>
-          <w:lang w:eastAsia="en-IN" w:bidi="mr-IN"/>
-          <w14:ligatures w14:val="none"/>
-        </w:rPr>
-        <w:t>members</w:t>
-      </w:r>
-      <w:r>
-        <w:rPr>
-          <w:rFonts w:ascii="Segoe UI" w:eastAsia="Times New Roman" w:hAnsi="Segoe UI" w:cs="Segoe UI"/>
-          <w:color w:val="F0F3F6"/>
-          <w:kern w:val="0"/>
-          <w:sz w:val="28"/>
-          <w:szCs w:val="28"/>
-          <w:lang w:eastAsia="en-IN" w:bidi="mr-IN"/>
-          <w14:ligatures w14:val="none"/>
-        </w:rPr>
-        <w:t>.</w:t>
+        <w:t> All guests can search for movies but to book seats they have to become registered members.</w:t>
       </w:r>
     </w:p>
     <w:p>
@@ -1794,29 +1691,7 @@
           <w:u w:val="single"/>
           <w:shd w:val="clear" w:color="auto" w:fill="0A0C10"/>
         </w:rPr>
-        <w:t xml:space="preserve">Here is the use case diagram of </w:t>
-      </w:r>
-      <w:r>
-        <w:rPr>
-          <w:rFonts w:ascii="Segoe UI" w:hAnsi="Segoe UI" w:cs="Segoe UI"/>
-          <w:b/>
-          <w:bCs/>
-          <w:color w:val="F0F3F6"/>
-          <w:u w:val="single"/>
-          <w:shd w:val="clear" w:color="auto" w:fill="0A0C10"/>
-        </w:rPr>
-        <w:t xml:space="preserve">the </w:t>
-      </w:r>
-      <w:r>
-        <w:rPr>
-          <w:rFonts w:ascii="Segoe UI" w:hAnsi="Segoe UI" w:cs="Segoe UI"/>
-          <w:b/>
-          <w:bCs/>
-          <w:color w:val="F0F3F6"/>
-          <w:u w:val="single"/>
-          <w:shd w:val="clear" w:color="auto" w:fill="0A0C10"/>
-        </w:rPr>
-        <w:t>Movie Ticket Booking System</w:t>
+        <w:t>Here is the use case diagram of the Movie Ticket Booking System</w:t>
       </w:r>
     </w:p>
     <w:p>
@@ -1834,7 +1709,7 @@
           <w:color w:val="000000" w:themeColor="text1"/>
         </w:rPr>
         <w:drawing>
-          <wp:inline distT="0" distB="0" distL="0" distR="0" wp14:anchorId="79E861C6" wp14:editId="6B87FB2D">
+          <wp:inline distT="0" distB="0" distL="0" distR="0" wp14:anchorId="7A727366" wp14:editId="13C20BFD">
             <wp:extent cx="5731510" cy="7505700"/>
             <wp:effectExtent l="0" t="0" r="2540" b="0"/>
             <wp:docPr id="1910854525" name="Graphic 5"/>
@@ -1845,17 +1720,19 @@
               <a:graphicData uri="http://schemas.openxmlformats.org/drawingml/2006/picture">
                 <pic:pic xmlns:pic="http://schemas.openxmlformats.org/drawingml/2006/picture">
                   <pic:nvPicPr>
-                    <pic:cNvPr id="1910854525" name="Graphic 1910854525"/>
-                    <pic:cNvPicPr/>
+                    <pic:cNvPr id="1910854525" name="Graphic 5"/>
+                    <pic:cNvPicPr>
+                      <a:picLocks noChangeAspect="1"/>
+                    </pic:cNvPicPr>
                   </pic:nvPicPr>
                   <pic:blipFill>
-                    <a:blip r:embed="rId8">
+                    <a:blip r:embed="rId9">
                       <a:extLst>
                         <a:ext uri="{28A0092B-C50C-407E-A947-70E740481C1C}">
                           <a14:useLocalDpi xmlns:a14="http://schemas.microsoft.com/office/drawing/2010/main" val="0"/>
                         </a:ext>
                         <a:ext uri="{96DAC541-7B7A-43D3-8B79-37D633B846F1}">
-                          <asvg:svgBlip xmlns:asvg="http://schemas.microsoft.com/office/drawing/2016/SVG/main" r:embed="rId9"/>
+                          <asvg:svgBlip xmlns:asvg="http://schemas.microsoft.com/office/drawing/2016/SVG/main" r:embed="rId10"/>
                         </a:ext>
                       </a:extLst>
                     </a:blip>
@@ -2656,7 +2533,7 @@
         </w:rPr>
         <w:lastRenderedPageBreak/>
         <w:drawing>
-          <wp:inline distT="0" distB="0" distL="0" distR="0" wp14:anchorId="061AB57E" wp14:editId="43AF1EDE">
+          <wp:inline distT="0" distB="0" distL="0" distR="0" wp14:anchorId="1652AD2C" wp14:editId="7CCA36AA">
             <wp:extent cx="5731510" cy="9349740"/>
             <wp:effectExtent l="0" t="0" r="2540" b="3810"/>
             <wp:docPr id="177365241" name="Picture 6"/>
@@ -2667,11 +2544,13 @@
               <a:graphicData uri="http://schemas.openxmlformats.org/drawingml/2006/picture">
                 <pic:pic xmlns:pic="http://schemas.openxmlformats.org/drawingml/2006/picture">
                   <pic:nvPicPr>
-                    <pic:cNvPr id="177365241" name="Picture 177365241"/>
-                    <pic:cNvPicPr/>
+                    <pic:cNvPr id="177365241" name="Picture 6"/>
+                    <pic:cNvPicPr>
+                      <a:picLocks noChangeAspect="1"/>
+                    </pic:cNvPicPr>
                   </pic:nvPicPr>
                   <pic:blipFill>
-                    <a:blip r:embed="rId10">
+                    <a:blip r:embed="rId11">
                       <a:extLst>
                         <a:ext uri="{28A0092B-C50C-407E-A947-70E740481C1C}">
                           <a14:useLocalDpi xmlns:a14="http://schemas.microsoft.com/office/drawing/2010/main" val="0"/>
@@ -2828,7 +2707,7 @@
           <w:color w:val="000000" w:themeColor="text1"/>
         </w:rPr>
         <w:drawing>
-          <wp:inline distT="0" distB="0" distL="0" distR="0" wp14:anchorId="40006620" wp14:editId="0B8E6E08">
+          <wp:inline distT="0" distB="0" distL="0" distR="0" wp14:anchorId="74A0151C" wp14:editId="3C56CF07">
             <wp:extent cx="4930140" cy="5478780"/>
             <wp:effectExtent l="0" t="0" r="3810" b="7620"/>
             <wp:docPr id="1950367366" name="Graphic 11"/>
@@ -2839,17 +2718,19 @@
               <a:graphicData uri="http://schemas.openxmlformats.org/drawingml/2006/picture">
                 <pic:pic xmlns:pic="http://schemas.openxmlformats.org/drawingml/2006/picture">
                   <pic:nvPicPr>
-                    <pic:cNvPr id="1950367366" name="Graphic 1950367366"/>
-                    <pic:cNvPicPr/>
+                    <pic:cNvPr id="1950367366" name="Graphic 11"/>
+                    <pic:cNvPicPr>
+                      <a:picLocks noChangeAspect="1"/>
+                    </pic:cNvPicPr>
                   </pic:nvPicPr>
                   <pic:blipFill>
-                    <a:blip r:embed="rId11">
+                    <a:blip r:embed="rId12">
                       <a:extLst>
                         <a:ext uri="{28A0092B-C50C-407E-A947-70E740481C1C}">
                           <a14:useLocalDpi xmlns:a14="http://schemas.microsoft.com/office/drawing/2010/main" val="0"/>
                         </a:ext>
                         <a:ext uri="{96DAC541-7B7A-43D3-8B79-37D633B846F1}">
-                          <asvg:svgBlip xmlns:asvg="http://schemas.microsoft.com/office/drawing/2016/SVG/main" r:embed="rId12"/>
+                          <asvg:svgBlip xmlns:asvg="http://schemas.microsoft.com/office/drawing/2016/SVG/main" r:embed="rId13"/>
                         </a:ext>
                       </a:extLst>
                     </a:blip>
@@ -2934,7 +2815,7 @@
           <w:color w:val="000000" w:themeColor="text1"/>
         </w:rPr>
         <w:drawing>
-          <wp:inline distT="0" distB="0" distL="0" distR="0" wp14:anchorId="4D4C86A9" wp14:editId="187869B8">
+          <wp:inline distT="0" distB="0" distL="0" distR="0" wp14:anchorId="6951231F" wp14:editId="68BD4575">
             <wp:extent cx="5036820" cy="6301740"/>
             <wp:effectExtent l="0" t="0" r="0" b="3810"/>
             <wp:docPr id="1902297507" name="Graphic 12"/>
@@ -2945,17 +2826,19 @@
               <a:graphicData uri="http://schemas.openxmlformats.org/drawingml/2006/picture">
                 <pic:pic xmlns:pic="http://schemas.openxmlformats.org/drawingml/2006/picture">
                   <pic:nvPicPr>
-                    <pic:cNvPr id="1902297507" name="Graphic 1902297507"/>
-                    <pic:cNvPicPr/>
+                    <pic:cNvPr id="1902297507" name="Graphic 12"/>
+                    <pic:cNvPicPr>
+                      <a:picLocks noChangeAspect="1"/>
+                    </pic:cNvPicPr>
                   </pic:nvPicPr>
                   <pic:blipFill>
-                    <a:blip r:embed="rId13">
+                    <a:blip r:embed="rId14">
                       <a:extLst>
                         <a:ext uri="{28A0092B-C50C-407E-A947-70E740481C1C}">
                           <a14:useLocalDpi xmlns:a14="http://schemas.microsoft.com/office/drawing/2010/main" val="0"/>
                         </a:ext>
                         <a:ext uri="{96DAC541-7B7A-43D3-8B79-37D633B846F1}">
-                          <asvg:svgBlip xmlns:asvg="http://schemas.microsoft.com/office/drawing/2016/SVG/main" r:embed="rId14"/>
+                          <asvg:svgBlip xmlns:asvg="http://schemas.microsoft.com/office/drawing/2016/SVG/main" r:embed="rId15"/>
                         </a:ext>
                       </a:extLst>
                     </a:blip>
@@ -2995,7 +2878,7 @@
         </w:rPr>
         <w:lastRenderedPageBreak/>
         <w:drawing>
-          <wp:inline distT="0" distB="0" distL="0" distR="0" wp14:anchorId="4BE3E974" wp14:editId="752B96F7">
+          <wp:inline distT="0" distB="0" distL="0" distR="0" wp14:anchorId="401E9A9B" wp14:editId="711E04DF">
             <wp:extent cx="5731510" cy="8670925"/>
             <wp:effectExtent l="0" t="0" r="2540" b="0"/>
             <wp:docPr id="1379309715" name="Picture 13"/>
@@ -3006,11 +2889,13 @@
               <a:graphicData uri="http://schemas.openxmlformats.org/drawingml/2006/picture">
                 <pic:pic xmlns:pic="http://schemas.openxmlformats.org/drawingml/2006/picture">
                   <pic:nvPicPr>
-                    <pic:cNvPr id="1379309715" name="Picture 1379309715"/>
-                    <pic:cNvPicPr/>
+                    <pic:cNvPr id="1379309715" name="Picture 13"/>
+                    <pic:cNvPicPr>
+                      <a:picLocks noChangeAspect="1"/>
+                    </pic:cNvPicPr>
                   </pic:nvPicPr>
                   <pic:blipFill>
-                    <a:blip r:embed="rId15" cstate="print">
+                    <a:blip r:embed="rId16" cstate="print">
                       <a:extLst>
                         <a:ext uri="{28A0092B-C50C-407E-A947-70E740481C1C}">
                           <a14:useLocalDpi xmlns:a14="http://schemas.microsoft.com/office/drawing/2010/main" val="0"/>
@@ -3038,7 +2923,7 @@
       </w:r>
     </w:p>
     <w:sectPr>
-      <w:footerReference w:type="default" r:id="rId16"/>
+      <w:footerReference w:type="default" r:id="rId17"/>
       <w:pgSz w:w="11906" w:h="16838"/>
       <w:pgMar w:top="1440" w:right="1440" w:bottom="1440" w:left="1440" w:header="708" w:footer="708" w:gutter="0"/>
       <w:cols w:space="708"/>
@@ -3053,7 +2938,7 @@
   <w:endnote w:type="separator" w:id="-1">
     <w:p>
       <w:pPr>
-        <w:spacing w:after="0" w:line="240" w:lineRule="auto"/>
+        <w:spacing w:line="240" w:lineRule="auto"/>
       </w:pPr>
       <w:r>
         <w:separator/>
@@ -3063,7 +2948,7 @@
   <w:endnote w:type="continuationSeparator" w:id="0">
     <w:p>
       <w:pPr>
-        <w:spacing w:after="0" w:line="240" w:lineRule="auto"/>
+        <w:spacing w:line="240" w:lineRule="auto"/>
       </w:pPr>
       <w:r>
         <w:continuationSeparator/>
@@ -3118,7 +3003,7 @@
   <w:footnote w:type="separator" w:id="-1">
     <w:p>
       <w:pPr>
-        <w:spacing w:after="0" w:line="240" w:lineRule="auto"/>
+        <w:spacing w:after="0"/>
       </w:pPr>
       <w:r>
         <w:separator/>
@@ -3128,7 +3013,7 @@
   <w:footnote w:type="continuationSeparator" w:id="0">
     <w:p>
       <w:pPr>
-        <w:spacing w:after="0" w:line="240" w:lineRule="auto"/>
+        <w:spacing w:after="0"/>
       </w:pPr>
       <w:r>
         <w:continuationSeparator/>
@@ -3143,7 +3028,7 @@
   <w:abstractNum w:abstractNumId="0" w15:restartNumberingAfterBreak="0">
     <w:nsid w:val="05681382"/>
     <w:multiLevelType w:val="multilevel"/>
-    <w:tmpl w:val="424816AE"/>
+    <w:tmpl w:val="05681382"/>
     <w:lvl w:ilvl="0">
       <w:start w:val="1"/>
       <w:numFmt w:val="bullet"/>
@@ -3151,7 +3036,7 @@
       <w:lvlJc w:val="left"/>
       <w:pPr>
         <w:tabs>
-          <w:tab w:val="num" w:pos="720"/>
+          <w:tab w:val="left" w:pos="720"/>
         </w:tabs>
         <w:ind w:left="720" w:hanging="360"/>
       </w:pPr>
@@ -3160,14 +3045,14 @@
         <w:sz w:val="20"/>
       </w:rPr>
     </w:lvl>
-    <w:lvl w:ilvl="1" w:tentative="1">
+    <w:lvl w:ilvl="1">
       <w:start w:val="1"/>
       <w:numFmt w:val="bullet"/>
       <w:lvlText w:val="o"/>
       <w:lvlJc w:val="left"/>
       <w:pPr>
         <w:tabs>
-          <w:tab w:val="num" w:pos="1440"/>
+          <w:tab w:val="left" w:pos="1440"/>
         </w:tabs>
         <w:ind w:left="1440" w:hanging="360"/>
       </w:pPr>
@@ -3176,14 +3061,14 @@
         <w:sz w:val="20"/>
       </w:rPr>
     </w:lvl>
-    <w:lvl w:ilvl="2" w:tentative="1">
+    <w:lvl w:ilvl="2">
       <w:start w:val="1"/>
       <w:numFmt w:val="bullet"/>
       <w:lvlText w:val=""/>
       <w:lvlJc w:val="left"/>
       <w:pPr>
         <w:tabs>
-          <w:tab w:val="num" w:pos="2160"/>
+          <w:tab w:val="left" w:pos="2160"/>
         </w:tabs>
         <w:ind w:left="2160" w:hanging="360"/>
       </w:pPr>
@@ -3192,14 +3077,14 @@
         <w:sz w:val="20"/>
       </w:rPr>
     </w:lvl>
-    <w:lvl w:ilvl="3" w:tentative="1">
+    <w:lvl w:ilvl="3">
       <w:start w:val="1"/>
       <w:numFmt w:val="bullet"/>
       <w:lvlText w:val=""/>
       <w:lvlJc w:val="left"/>
       <w:pPr>
         <w:tabs>
-          <w:tab w:val="num" w:pos="2880"/>
+          <w:tab w:val="left" w:pos="2880"/>
         </w:tabs>
         <w:ind w:left="2880" w:hanging="360"/>
       </w:pPr>
@@ -3208,14 +3093,14 @@
         <w:sz w:val="20"/>
       </w:rPr>
     </w:lvl>
-    <w:lvl w:ilvl="4" w:tentative="1">
+    <w:lvl w:ilvl="4">
       <w:start w:val="1"/>
       <w:numFmt w:val="bullet"/>
       <w:lvlText w:val=""/>
       <w:lvlJc w:val="left"/>
       <w:pPr>
         <w:tabs>
-          <w:tab w:val="num" w:pos="3600"/>
+          <w:tab w:val="left" w:pos="3600"/>
         </w:tabs>
         <w:ind w:left="3600" w:hanging="360"/>
       </w:pPr>
@@ -3224,14 +3109,14 @@
         <w:sz w:val="20"/>
       </w:rPr>
     </w:lvl>
-    <w:lvl w:ilvl="5" w:tentative="1">
+    <w:lvl w:ilvl="5">
       <w:start w:val="1"/>
       <w:numFmt w:val="bullet"/>
       <w:lvlText w:val=""/>
       <w:lvlJc w:val="left"/>
       <w:pPr>
         <w:tabs>
-          <w:tab w:val="num" w:pos="4320"/>
+          <w:tab w:val="left" w:pos="4320"/>
         </w:tabs>
         <w:ind w:left="4320" w:hanging="360"/>
       </w:pPr>
@@ -3240,14 +3125,14 @@
         <w:sz w:val="20"/>
       </w:rPr>
     </w:lvl>
-    <w:lvl w:ilvl="6" w:tentative="1">
+    <w:lvl w:ilvl="6">
       <w:start w:val="1"/>
       <w:numFmt w:val="bullet"/>
       <w:lvlText w:val=""/>
       <w:lvlJc w:val="left"/>
       <w:pPr>
         <w:tabs>
-          <w:tab w:val="num" w:pos="5040"/>
+          <w:tab w:val="left" w:pos="5040"/>
         </w:tabs>
         <w:ind w:left="5040" w:hanging="360"/>
       </w:pPr>
@@ -3256,14 +3141,14 @@
         <w:sz w:val="20"/>
       </w:rPr>
     </w:lvl>
-    <w:lvl w:ilvl="7" w:tentative="1">
+    <w:lvl w:ilvl="7">
       <w:start w:val="1"/>
       <w:numFmt w:val="bullet"/>
       <w:lvlText w:val=""/>
       <w:lvlJc w:val="left"/>
       <w:pPr>
         <w:tabs>
-          <w:tab w:val="num" w:pos="5760"/>
+          <w:tab w:val="left" w:pos="5760"/>
         </w:tabs>
         <w:ind w:left="5760" w:hanging="360"/>
       </w:pPr>
@@ -3272,14 +3157,14 @@
         <w:sz w:val="20"/>
       </w:rPr>
     </w:lvl>
-    <w:lvl w:ilvl="8" w:tentative="1">
+    <w:lvl w:ilvl="8">
       <w:start w:val="1"/>
       <w:numFmt w:val="bullet"/>
       <w:lvlText w:val=""/>
       <w:lvlJc w:val="left"/>
       <w:pPr>
         <w:tabs>
-          <w:tab w:val="num" w:pos="6480"/>
+          <w:tab w:val="left" w:pos="6480"/>
         </w:tabs>
         <w:ind w:left="6480" w:hanging="360"/>
       </w:pPr>
@@ -3292,7 +3177,7 @@
   <w:abstractNum w:abstractNumId="1" w15:restartNumberingAfterBreak="0">
     <w:nsid w:val="08D1700E"/>
     <w:multiLevelType w:val="multilevel"/>
-    <w:tmpl w:val="43F6AC20"/>
+    <w:tmpl w:val="08D1700E"/>
     <w:lvl w:ilvl="0">
       <w:start w:val="1"/>
       <w:numFmt w:val="bullet"/>
@@ -3300,7 +3185,7 @@
       <w:lvlJc w:val="left"/>
       <w:pPr>
         <w:tabs>
-          <w:tab w:val="num" w:pos="720"/>
+          <w:tab w:val="left" w:pos="720"/>
         </w:tabs>
         <w:ind w:left="720" w:hanging="360"/>
       </w:pPr>
@@ -3309,14 +3194,14 @@
         <w:sz w:val="20"/>
       </w:rPr>
     </w:lvl>
-    <w:lvl w:ilvl="1" w:tentative="1">
+    <w:lvl w:ilvl="1">
       <w:start w:val="1"/>
       <w:numFmt w:val="bullet"/>
       <w:lvlText w:val="o"/>
       <w:lvlJc w:val="left"/>
       <w:pPr>
         <w:tabs>
-          <w:tab w:val="num" w:pos="1440"/>
+          <w:tab w:val="left" w:pos="1440"/>
         </w:tabs>
         <w:ind w:left="1440" w:hanging="360"/>
       </w:pPr>
@@ -3325,14 +3210,14 @@
         <w:sz w:val="20"/>
       </w:rPr>
     </w:lvl>
-    <w:lvl w:ilvl="2" w:tentative="1">
+    <w:lvl w:ilvl="2">
       <w:start w:val="1"/>
       <w:numFmt w:val="bullet"/>
       <w:lvlText w:val=""/>
       <w:lvlJc w:val="left"/>
       <w:pPr>
         <w:tabs>
-          <w:tab w:val="num" w:pos="2160"/>
+          <w:tab w:val="left" w:pos="2160"/>
         </w:tabs>
         <w:ind w:left="2160" w:hanging="360"/>
       </w:pPr>
@@ -3341,14 +3226,14 @@
         <w:sz w:val="20"/>
       </w:rPr>
     </w:lvl>
-    <w:lvl w:ilvl="3" w:tentative="1">
+    <w:lvl w:ilvl="3">
       <w:start w:val="1"/>
       <w:numFmt w:val="bullet"/>
       <w:lvlText w:val=""/>
       <w:lvlJc w:val="left"/>
       <w:pPr>
         <w:tabs>
-          <w:tab w:val="num" w:pos="2880"/>
+          <w:tab w:val="left" w:pos="2880"/>
         </w:tabs>
         <w:ind w:left="2880" w:hanging="360"/>
       </w:pPr>
@@ -3357,14 +3242,14 @@
         <w:sz w:val="20"/>
       </w:rPr>
     </w:lvl>
-    <w:lvl w:ilvl="4" w:tentative="1">
+    <w:lvl w:ilvl="4">
       <w:start w:val="1"/>
       <w:numFmt w:val="bullet"/>
       <w:lvlText w:val=""/>
       <w:lvlJc w:val="left"/>
       <w:pPr>
         <w:tabs>
-          <w:tab w:val="num" w:pos="3600"/>
+          <w:tab w:val="left" w:pos="3600"/>
         </w:tabs>
         <w:ind w:left="3600" w:hanging="360"/>
       </w:pPr>
@@ -3373,14 +3258,14 @@
         <w:sz w:val="20"/>
       </w:rPr>
     </w:lvl>
-    <w:lvl w:ilvl="5" w:tentative="1">
+    <w:lvl w:ilvl="5">
       <w:start w:val="1"/>
       <w:numFmt w:val="bullet"/>
       <w:lvlText w:val=""/>
       <w:lvlJc w:val="left"/>
       <w:pPr>
         <w:tabs>
-          <w:tab w:val="num" w:pos="4320"/>
+          <w:tab w:val="left" w:pos="4320"/>
         </w:tabs>
         <w:ind w:left="4320" w:hanging="360"/>
       </w:pPr>
@@ -3389,14 +3274,14 @@
         <w:sz w:val="20"/>
       </w:rPr>
     </w:lvl>
-    <w:lvl w:ilvl="6" w:tentative="1">
+    <w:lvl w:ilvl="6">
       <w:start w:val="1"/>
       <w:numFmt w:val="bullet"/>
       <w:lvlText w:val=""/>
       <w:lvlJc w:val="left"/>
       <w:pPr>
         <w:tabs>
-          <w:tab w:val="num" w:pos="5040"/>
+          <w:tab w:val="left" w:pos="5040"/>
         </w:tabs>
         <w:ind w:left="5040" w:hanging="360"/>
       </w:pPr>
@@ -3405,14 +3290,14 @@
         <w:sz w:val="20"/>
       </w:rPr>
     </w:lvl>
-    <w:lvl w:ilvl="7" w:tentative="1">
+    <w:lvl w:ilvl="7">
       <w:start w:val="1"/>
       <w:numFmt w:val="bullet"/>
       <w:lvlText w:val=""/>
       <w:lvlJc w:val="left"/>
       <w:pPr>
         <w:tabs>
-          <w:tab w:val="num" w:pos="5760"/>
+          <w:tab w:val="left" w:pos="5760"/>
         </w:tabs>
         <w:ind w:left="5760" w:hanging="360"/>
       </w:pPr>
@@ -3421,14 +3306,14 @@
         <w:sz w:val="20"/>
       </w:rPr>
     </w:lvl>
-    <w:lvl w:ilvl="8" w:tentative="1">
+    <w:lvl w:ilvl="8">
       <w:start w:val="1"/>
       <w:numFmt w:val="bullet"/>
       <w:lvlText w:val=""/>
       <w:lvlJc w:val="left"/>
       <w:pPr>
         <w:tabs>
-          <w:tab w:val="num" w:pos="6480"/>
+          <w:tab w:val="left" w:pos="6480"/>
         </w:tabs>
         <w:ind w:left="6480" w:hanging="360"/>
       </w:pPr>
@@ -3441,7 +3326,7 @@
   <w:abstractNum w:abstractNumId="2" w15:restartNumberingAfterBreak="0">
     <w:nsid w:val="371D0178"/>
     <w:multiLevelType w:val="multilevel"/>
-    <w:tmpl w:val="0A0A7DB0"/>
+    <w:tmpl w:val="371D0178"/>
     <w:lvl w:ilvl="0">
       <w:start w:val="1"/>
       <w:numFmt w:val="bullet"/>
@@ -3449,7 +3334,7 @@
       <w:lvlJc w:val="left"/>
       <w:pPr>
         <w:tabs>
-          <w:tab w:val="num" w:pos="720"/>
+          <w:tab w:val="left" w:pos="720"/>
         </w:tabs>
         <w:ind w:left="720" w:hanging="360"/>
       </w:pPr>
@@ -3458,14 +3343,14 @@
         <w:sz w:val="20"/>
       </w:rPr>
     </w:lvl>
-    <w:lvl w:ilvl="1" w:tentative="1">
+    <w:lvl w:ilvl="1">
       <w:start w:val="1"/>
       <w:numFmt w:val="bullet"/>
       <w:lvlText w:val="o"/>
       <w:lvlJc w:val="left"/>
       <w:pPr>
         <w:tabs>
-          <w:tab w:val="num" w:pos="1440"/>
+          <w:tab w:val="left" w:pos="1440"/>
         </w:tabs>
         <w:ind w:left="1440" w:hanging="360"/>
       </w:pPr>
@@ -3474,14 +3359,14 @@
         <w:sz w:val="20"/>
       </w:rPr>
     </w:lvl>
-    <w:lvl w:ilvl="2" w:tentative="1">
+    <w:lvl w:ilvl="2">
       <w:start w:val="1"/>
       <w:numFmt w:val="bullet"/>
       <w:lvlText w:val=""/>
       <w:lvlJc w:val="left"/>
       <w:pPr>
         <w:tabs>
-          <w:tab w:val="num" w:pos="2160"/>
+          <w:tab w:val="left" w:pos="2160"/>
         </w:tabs>
         <w:ind w:left="2160" w:hanging="360"/>
       </w:pPr>
@@ -3490,14 +3375,14 @@
         <w:sz w:val="20"/>
       </w:rPr>
     </w:lvl>
-    <w:lvl w:ilvl="3" w:tentative="1">
+    <w:lvl w:ilvl="3">
       <w:start w:val="1"/>
       <w:numFmt w:val="bullet"/>
       <w:lvlText w:val=""/>
       <w:lvlJc w:val="left"/>
       <w:pPr>
         <w:tabs>
-          <w:tab w:val="num" w:pos="2880"/>
+          <w:tab w:val="left" w:pos="2880"/>
         </w:tabs>
         <w:ind w:left="2880" w:hanging="360"/>
       </w:pPr>
@@ -3506,14 +3391,14 @@
         <w:sz w:val="20"/>
       </w:rPr>
     </w:lvl>
-    <w:lvl w:ilvl="4" w:tentative="1">
+    <w:lvl w:ilvl="4">
       <w:start w:val="1"/>
       <w:numFmt w:val="bullet"/>
       <w:lvlText w:val=""/>
       <w:lvlJc w:val="left"/>
       <w:pPr>
         <w:tabs>
-          <w:tab w:val="num" w:pos="3600"/>
+          <w:tab w:val="left" w:pos="3600"/>
         </w:tabs>
         <w:ind w:left="3600" w:hanging="360"/>
       </w:pPr>
@@ -3522,14 +3407,14 @@
         <w:sz w:val="20"/>
       </w:rPr>
     </w:lvl>
-    <w:lvl w:ilvl="5" w:tentative="1">
+    <w:lvl w:ilvl="5">
       <w:start w:val="1"/>
       <w:numFmt w:val="bullet"/>
       <w:lvlText w:val=""/>
       <w:lvlJc w:val="left"/>
       <w:pPr>
         <w:tabs>
-          <w:tab w:val="num" w:pos="4320"/>
+          <w:tab w:val="left" w:pos="4320"/>
         </w:tabs>
         <w:ind w:left="4320" w:hanging="360"/>
       </w:pPr>
@@ -3538,14 +3423,14 @@
         <w:sz w:val="20"/>
       </w:rPr>
     </w:lvl>
-    <w:lvl w:ilvl="6" w:tentative="1">
+    <w:lvl w:ilvl="6">
       <w:start w:val="1"/>
       <w:numFmt w:val="bullet"/>
       <w:lvlText w:val=""/>
       <w:lvlJc w:val="left"/>
       <w:pPr>
         <w:tabs>
-          <w:tab w:val="num" w:pos="5040"/>
+          <w:tab w:val="left" w:pos="5040"/>
         </w:tabs>
         <w:ind w:left="5040" w:hanging="360"/>
       </w:pPr>
@@ -3554,14 +3439,14 @@
         <w:sz w:val="20"/>
       </w:rPr>
     </w:lvl>
-    <w:lvl w:ilvl="7" w:tentative="1">
+    <w:lvl w:ilvl="7">
       <w:start w:val="1"/>
       <w:numFmt w:val="bullet"/>
       <w:lvlText w:val=""/>
       <w:lvlJc w:val="left"/>
       <w:pPr>
         <w:tabs>
-          <w:tab w:val="num" w:pos="5760"/>
+          <w:tab w:val="left" w:pos="5760"/>
         </w:tabs>
         <w:ind w:left="5760" w:hanging="360"/>
       </w:pPr>
@@ -3570,14 +3455,14 @@
         <w:sz w:val="20"/>
       </w:rPr>
     </w:lvl>
-    <w:lvl w:ilvl="8" w:tentative="1">
+    <w:lvl w:ilvl="8">
       <w:start w:val="1"/>
       <w:numFmt w:val="bullet"/>
       <w:lvlText w:val=""/>
       <w:lvlJc w:val="left"/>
       <w:pPr>
         <w:tabs>
-          <w:tab w:val="num" w:pos="6480"/>
+          <w:tab w:val="left" w:pos="6480"/>
         </w:tabs>
         <w:ind w:left="6480" w:hanging="360"/>
       </w:pPr>
@@ -3587,13 +3472,13 @@
       </w:rPr>
     </w:lvl>
   </w:abstractNum>
-  <w:num w:numId="1" w16cid:durableId="495145235">
+  <w:num w:numId="1" w16cid:durableId="973212767">
     <w:abstractNumId w:val="2"/>
   </w:num>
-  <w:num w:numId="2" w16cid:durableId="1652053723">
+  <w:num w:numId="2" w16cid:durableId="1843353827">
     <w:abstractNumId w:val="1"/>
   </w:num>
-  <w:num w:numId="3" w16cid:durableId="1071469288">
+  <w:num w:numId="3" w16cid:durableId="157575505">
     <w:abstractNumId w:val="0"/>
   </w:num>
 </w:numbering>
@@ -3605,24 +3490,16 @@
     <w:rPrDefault>
       <w:rPr>
         <w:rFonts w:asciiTheme="minorHAnsi" w:eastAsiaTheme="minorHAnsi" w:hAnsiTheme="minorHAnsi" w:cstheme="minorBidi"/>
-        <w:kern w:val="2"/>
-        <w:sz w:val="22"/>
-        <w:szCs w:val="22"/>
-        <w:lang w:val="en-IN" w:eastAsia="en-US" w:bidi="ar-SA"/>
-        <w14:ligatures w14:val="standardContextual"/>
+        <w:lang w:val="en-IN" w:eastAsia="en-IN" w:bidi="mr-IN"/>
       </w:rPr>
     </w:rPrDefault>
-    <w:pPrDefault>
-      <w:pPr>
-        <w:spacing w:after="160" w:line="259" w:lineRule="auto"/>
-      </w:pPr>
-    </w:pPrDefault>
+    <w:pPrDefault/>
   </w:docDefaults>
   <w:latentStyles w:defLockedState="0" w:defUIPriority="99" w:defSemiHidden="0" w:defUnhideWhenUsed="0" w:defQFormat="0" w:count="376">
     <w:lsdException w:name="Normal" w:uiPriority="0" w:qFormat="1"/>
     <w:lsdException w:name="heading 1" w:uiPriority="9" w:qFormat="1"/>
     <w:lsdException w:name="heading 2" w:semiHidden="1" w:uiPriority="9" w:unhideWhenUsed="1" w:qFormat="1"/>
-    <w:lsdException w:name="heading 3" w:semiHidden="1" w:uiPriority="9" w:unhideWhenUsed="1" w:qFormat="1"/>
+    <w:lsdException w:name="heading 3" w:uiPriority="9" w:qFormat="1"/>
     <w:lsdException w:name="heading 4" w:semiHidden="1" w:uiPriority="9" w:unhideWhenUsed="1" w:qFormat="1"/>
     <w:lsdException w:name="heading 5" w:semiHidden="1" w:uiPriority="9" w:unhideWhenUsed="1" w:qFormat="1"/>
     <w:lsdException w:name="heading 6" w:semiHidden="1" w:uiPriority="9" w:unhideWhenUsed="1" w:qFormat="1"/>
@@ -3650,8 +3527,8 @@
     <w:lsdException w:name="Normal Indent" w:semiHidden="1" w:unhideWhenUsed="1"/>
     <w:lsdException w:name="footnote text" w:semiHidden="1" w:unhideWhenUsed="1"/>
     <w:lsdException w:name="annotation text" w:semiHidden="1" w:unhideWhenUsed="1"/>
-    <w:lsdException w:name="header" w:semiHidden="1" w:unhideWhenUsed="1"/>
-    <w:lsdException w:name="footer" w:semiHidden="1" w:unhideWhenUsed="1"/>
+    <w:lsdException w:name="header" w:unhideWhenUsed="1"/>
+    <w:lsdException w:name="footer" w:unhideWhenUsed="1"/>
     <w:lsdException w:name="index heading" w:semiHidden="1" w:unhideWhenUsed="1"/>
     <w:lsdException w:name="caption" w:semiHidden="1" w:uiPriority="35" w:unhideWhenUsed="1" w:qFormat="1"/>
     <w:lsdException w:name="table of figures" w:semiHidden="1" w:unhideWhenUsed="1"/>
@@ -3775,8 +3652,8 @@
     <w:lsdException w:name="Balloon Text" w:semiHidden="1" w:unhideWhenUsed="1"/>
     <w:lsdException w:name="Table Grid" w:uiPriority="39"/>
     <w:lsdException w:name="Table Theme" w:semiHidden="1" w:unhideWhenUsed="1"/>
-    <w:lsdException w:name="Placeholder Text" w:semiHidden="1"/>
-    <w:lsdException w:name="No Spacing" w:uiPriority="1" w:qFormat="1"/>
+    <w:lsdException w:name="Placeholder Text" w:semiHidden="1" w:unhideWhenUsed="1"/>
+    <w:lsdException w:name="No Spacing" w:semiHidden="1" w:unhideWhenUsed="1"/>
     <w:lsdException w:name="Light Shading" w:uiPriority="60"/>
     <w:lsdException w:name="Light List" w:uiPriority="61"/>
     <w:lsdException w:name="Light Grid" w:uiPriority="62"/>
@@ -3797,10 +3674,10 @@
     <w:lsdException w:name="Medium Shading 1 Accent 1" w:uiPriority="63"/>
     <w:lsdException w:name="Medium Shading 2 Accent 1" w:uiPriority="64"/>
     <w:lsdException w:name="Medium List 1 Accent 1" w:uiPriority="65"/>
-    <w:lsdException w:name="Revision" w:semiHidden="1"/>
+    <w:lsdException w:name="Revision" w:semiHidden="1" w:unhideWhenUsed="1"/>
     <w:lsdException w:name="List Paragraph" w:uiPriority="34" w:qFormat="1"/>
-    <w:lsdException w:name="Quote" w:uiPriority="29" w:qFormat="1"/>
-    <w:lsdException w:name="Intense Quote" w:uiPriority="30" w:qFormat="1"/>
+    <w:lsdException w:name="Quote" w:semiHidden="1" w:unhideWhenUsed="1"/>
+    <w:lsdException w:name="Intense Quote" w:semiHidden="1" w:unhideWhenUsed="1"/>
     <w:lsdException w:name="Medium List 2 Accent 1" w:uiPriority="66"/>
     <w:lsdException w:name="Medium Grid 1 Accent 1" w:uiPriority="67"/>
     <w:lsdException w:name="Medium Grid 2 Accent 1" w:uiPriority="68"/>
@@ -3999,6 +3876,16 @@
   <w:style w:type="paragraph" w:default="1" w:styleId="Normal">
     <w:name w:val="Normal"/>
     <w:qFormat/>
+    <w:pPr>
+      <w:spacing w:after="160" w:line="259" w:lineRule="auto"/>
+    </w:pPr>
+    <w:rPr>
+      <w:kern w:val="2"/>
+      <w:sz w:val="22"/>
+      <w:szCs w:val="22"/>
+      <w:lang w:eastAsia="en-US" w:bidi="ar-SA"/>
+      <w14:ligatures w14:val="standardContextual"/>
+    </w:rPr>
   </w:style>
   <w:style w:type="paragraph" w:styleId="Heading3">
     <w:name w:val="heading 3"/>
@@ -4006,7 +3893,6 @@
     <w:link w:val="Heading3Char"/>
     <w:uiPriority w:val="9"/>
     <w:qFormat/>
-    <w:rsid w:val="00CD075E"/>
     <w:pPr>
       <w:spacing w:before="100" w:beforeAutospacing="1" w:after="100" w:afterAutospacing="1" w:line="240" w:lineRule="auto"/>
       <w:outlineLvl w:val="2"/>
@@ -4049,13 +3935,12 @@
     <w:semiHidden/>
     <w:unhideWhenUsed/>
   </w:style>
-  <w:style w:type="paragraph" w:styleId="Header">
-    <w:name w:val="header"/>
+  <w:style w:type="paragraph" w:styleId="Footer">
+    <w:name w:val="footer"/>
     <w:basedOn w:val="Normal"/>
-    <w:link w:val="HeaderChar"/>
+    <w:link w:val="FooterChar"/>
     <w:uiPriority w:val="99"/>
     <w:unhideWhenUsed/>
-    <w:rsid w:val="001C7D9F"/>
     <w:pPr>
       <w:tabs>
         <w:tab w:val="center" w:pos="4513"/>
@@ -4064,20 +3949,12 @@
       <w:spacing w:after="0" w:line="240" w:lineRule="auto"/>
     </w:pPr>
   </w:style>
-  <w:style w:type="character" w:customStyle="1" w:styleId="HeaderChar">
-    <w:name w:val="Header Char"/>
-    <w:basedOn w:val="DefaultParagraphFont"/>
-    <w:link w:val="Header"/>
-    <w:uiPriority w:val="99"/>
-    <w:rsid w:val="001C7D9F"/>
-  </w:style>
-  <w:style w:type="paragraph" w:styleId="Footer">
-    <w:name w:val="footer"/>
+  <w:style w:type="paragraph" w:styleId="Header">
+    <w:name w:val="header"/>
     <w:basedOn w:val="Normal"/>
-    <w:link w:val="FooterChar"/>
+    <w:link w:val="HeaderChar"/>
     <w:uiPriority w:val="99"/>
     <w:unhideWhenUsed/>
-    <w:rsid w:val="001C7D9F"/>
     <w:pPr>
       <w:tabs>
         <w:tab w:val="center" w:pos="4513"/>
@@ -4086,37 +3963,12 @@
       <w:spacing w:after="0" w:line="240" w:lineRule="auto"/>
     </w:pPr>
   </w:style>
-  <w:style w:type="character" w:customStyle="1" w:styleId="FooterChar">
-    <w:name w:val="Footer Char"/>
-    <w:basedOn w:val="DefaultParagraphFont"/>
-    <w:link w:val="Footer"/>
-    <w:uiPriority w:val="99"/>
-    <w:rsid w:val="001C7D9F"/>
-  </w:style>
-  <w:style w:type="character" w:customStyle="1" w:styleId="Heading3Char">
-    <w:name w:val="Heading 3 Char"/>
-    <w:basedOn w:val="DefaultParagraphFont"/>
-    <w:link w:val="Heading3"/>
-    <w:uiPriority w:val="9"/>
-    <w:rsid w:val="00CD075E"/>
-    <w:rPr>
-      <w:rFonts w:ascii="Times New Roman" w:eastAsia="Times New Roman" w:hAnsi="Times New Roman" w:cs="Times New Roman"/>
-      <w:b/>
-      <w:bCs/>
-      <w:kern w:val="0"/>
-      <w:sz w:val="27"/>
-      <w:szCs w:val="27"/>
-      <w:lang w:eastAsia="en-IN" w:bidi="mr-IN"/>
-      <w14:ligatures w14:val="none"/>
-    </w:rPr>
-  </w:style>
   <w:style w:type="paragraph" w:styleId="NormalWeb">
     <w:name w:val="Normal (Web)"/>
     <w:basedOn w:val="Normal"/>
     <w:uiPriority w:val="99"/>
     <w:semiHidden/>
     <w:unhideWhenUsed/>
-    <w:rsid w:val="00CD075E"/>
     <w:pPr>
       <w:spacing w:before="100" w:beforeAutospacing="1" w:after="100" w:afterAutospacing="1" w:line="240" w:lineRule="auto"/>
     </w:pPr>
@@ -4134,10 +3986,37 @@
     <w:basedOn w:val="DefaultParagraphFont"/>
     <w:uiPriority w:val="22"/>
     <w:qFormat/>
-    <w:rsid w:val="00CD075E"/>
     <w:rPr>
       <w:b/>
       <w:bCs/>
+    </w:rPr>
+  </w:style>
+  <w:style w:type="character" w:customStyle="1" w:styleId="HeaderChar">
+    <w:name w:val="Header Char"/>
+    <w:basedOn w:val="DefaultParagraphFont"/>
+    <w:link w:val="Header"/>
+    <w:uiPriority w:val="99"/>
+  </w:style>
+  <w:style w:type="character" w:customStyle="1" w:styleId="FooterChar">
+    <w:name w:val="Footer Char"/>
+    <w:basedOn w:val="DefaultParagraphFont"/>
+    <w:link w:val="Footer"/>
+    <w:uiPriority w:val="99"/>
+  </w:style>
+  <w:style w:type="character" w:customStyle="1" w:styleId="Heading3Char">
+    <w:name w:val="Heading 3 Char"/>
+    <w:basedOn w:val="DefaultParagraphFont"/>
+    <w:link w:val="Heading3"/>
+    <w:uiPriority w:val="9"/>
+    <w:rPr>
+      <w:rFonts w:ascii="Times New Roman" w:eastAsia="Times New Roman" w:hAnsi="Times New Roman" w:cs="Times New Roman"/>
+      <w:b/>
+      <w:bCs/>
+      <w:kern w:val="0"/>
+      <w:sz w:val="27"/>
+      <w:szCs w:val="27"/>
+      <w:lang w:eastAsia="en-IN" w:bidi="mr-IN"/>
+      <w14:ligatures w14:val="none"/>
     </w:rPr>
   </w:style>
   <w:style w:type="paragraph" w:styleId="ListParagraph">
@@ -4145,7 +4024,6 @@
     <w:basedOn w:val="Normal"/>
     <w:uiPriority w:val="34"/>
     <w:qFormat/>
-    <w:rsid w:val="00CD075E"/>
     <w:pPr>
       <w:ind w:left="720"/>
       <w:contextualSpacing/>
@@ -4197,7 +4075,7 @@
     </a:clrScheme>
     <a:fontScheme name="Office">
       <a:majorFont>
-        <a:latin typeface="Calibri Light" panose="020F0302020204030204"/>
+        <a:latin typeface="Calibri Light"/>
         <a:ea typeface=""/>
         <a:cs typeface=""/>
         <a:font script="Jpan" typeface="游ゴシック Light"/>
@@ -4230,26 +4108,9 @@
         <a:font script="Viet" typeface="Times New Roman"/>
         <a:font script="Uigh" typeface="Microsoft Uighur"/>
         <a:font script="Geor" typeface="Sylfaen"/>
-        <a:font script="Armn" typeface="Arial"/>
-        <a:font script="Bugi" typeface="Leelawadee UI"/>
-        <a:font script="Bopo" typeface="Microsoft JhengHei"/>
-        <a:font script="Java" typeface="Javanese Text"/>
-        <a:font script="Lisu" typeface="Segoe UI"/>
-        <a:font script="Mymr" typeface="Myanmar Text"/>
-        <a:font script="Nkoo" typeface="Ebrima"/>
-        <a:font script="Olck" typeface="Nirmala UI"/>
-        <a:font script="Osma" typeface="Ebrima"/>
-        <a:font script="Phag" typeface="Phagspa"/>
-        <a:font script="Syrn" typeface="Estrangelo Edessa"/>
-        <a:font script="Syrj" typeface="Estrangelo Edessa"/>
-        <a:font script="Syre" typeface="Estrangelo Edessa"/>
-        <a:font script="Sora" typeface="Nirmala UI"/>
-        <a:font script="Tale" typeface="Microsoft Tai Le"/>
-        <a:font script="Talu" typeface="Microsoft New Tai Lue"/>
-        <a:font script="Tfng" typeface="Ebrima"/>
       </a:majorFont>
       <a:minorFont>
-        <a:latin typeface="Calibri" panose="020F0502020204030204"/>
+        <a:latin typeface="Calibri"/>
         <a:ea typeface=""/>
         <a:cs typeface=""/>
         <a:font script="Jpan" typeface="游明朝"/>
@@ -4282,23 +4143,6 @@
         <a:font script="Viet" typeface="Arial"/>
         <a:font script="Uigh" typeface="Microsoft Uighur"/>
         <a:font script="Geor" typeface="Sylfaen"/>
-        <a:font script="Armn" typeface="Arial"/>
-        <a:font script="Bugi" typeface="Leelawadee UI"/>
-        <a:font script="Bopo" typeface="Microsoft JhengHei"/>
-        <a:font script="Java" typeface="Javanese Text"/>
-        <a:font script="Lisu" typeface="Segoe UI"/>
-        <a:font script="Mymr" typeface="Myanmar Text"/>
-        <a:font script="Nkoo" typeface="Ebrima"/>
-        <a:font script="Olck" typeface="Nirmala UI"/>
-        <a:font script="Osma" typeface="Ebrima"/>
-        <a:font script="Phag" typeface="Phagspa"/>
-        <a:font script="Syrn" typeface="Estrangelo Edessa"/>
-        <a:font script="Syrj" typeface="Estrangelo Edessa"/>
-        <a:font script="Syre" typeface="Estrangelo Edessa"/>
-        <a:font script="Sora" typeface="Nirmala UI"/>
-        <a:font script="Tale" typeface="Microsoft Tai Le"/>
-        <a:font script="Talu" typeface="Microsoft New Tai Lue"/>
-        <a:font script="Tfng" typeface="Ebrima"/>
       </a:minorFont>
     </a:fontScheme>
     <a:fmtScheme name="Office">
@@ -4441,10 +4285,24 @@
   </a:themeElements>
   <a:objectDefaults/>
   <a:extraClrSchemeLst/>
-  <a:extLst>
-    <a:ext uri="{05A4C25C-085E-4340-85A3-A5531E510DB2}">
-      <thm15:themeFamily xmlns:thm15="http://schemas.microsoft.com/office/thememl/2012/main" name="Office Theme" id="{62F939B6-93AF-4DB8-9C6B-D6C7DFDC589F}" vid="{4A3C46E8-61CC-4603-A589-7422A47A8E4A}"/>
-    </a:ext>
-  </a:extLst>
 </a:theme>
+</file>
+
+<file path=customXml/item1.xml><?xml version="1.0" encoding="utf-8"?>
+<s:customData xmlns="http://www.wps.cn/officeDocument/2013/wpsCustomData" xmlns:s="http://www.wps.cn/officeDocument/2013/wpsCustomData">
+  <customSectProps>
+    <customSectPr/>
+  </customSectProps>
+  <customShpExts>
+    <customShpInfo spid="_x0000_s1026" textRotate="1"/>
+  </customShpExts>
+</s:customData>
+</file>
+
+<file path=customXml/itemProps1.xml><?xml version="1.0" encoding="utf-8"?>
+<ds:datastoreItem xmlns:ds="http://schemas.openxmlformats.org/officeDocument/2006/customXml" ds:itemID="{B1977F7D-205B-4081-913C-38D41E755F92}">
+  <ds:schemaRefs>
+    <ds:schemaRef ds:uri="http://www.wps.cn/officeDocument/2013/wpsCustomData"/>
+  </ds:schemaRefs>
+</ds:datastoreItem>
 </file>
</xml_diff>